<commit_message>
updated user stories file
</commit_message>
<xml_diff>
--- a/Assignments/4_UserStories_grp/UserStories_tmp.docx
+++ b/Assignments/4_UserStories_grp/UserStories_tmp.docx
@@ -1,6 +1,6 @@
 
 <file path=word/document.xml><?xml version="1.0" encoding="utf-8"?>
-<w:document xmlns:wpc="http://schemas.microsoft.com/office/word/2010/wordprocessingCanvas" xmlns:cx="http://schemas.microsoft.com/office/drawing/2014/chartex" xmlns:cx1="http://schemas.microsoft.com/office/drawing/2015/9/8/chartex" xmlns:cx2="http://schemas.microsoft.com/office/drawing/2015/10/21/chartex" xmlns:cx3="http://schemas.microsoft.com/office/drawing/2016/5/9/chartex" xmlns:cx4="http://schemas.microsoft.com/office/drawing/2016/5/10/chartex" xmlns:cx5="http://schemas.microsoft.com/office/drawing/2016/5/11/chartex" xmlns:cx6="http://schemas.microsoft.com/office/drawing/2016/5/12/chartex" xmlns:cx7="http://schemas.microsoft.com/office/drawing/2016/5/13/chartex" xmlns:cx8="http://schemas.microsoft.com/office/drawing/2016/5/14/chartex" xmlns:mc="http://schemas.openxmlformats.org/markup-compatibility/2006" xmlns:aink="http://schemas.microsoft.com/office/drawing/2016/ink" xmlns:am3d="http://schemas.microsoft.com/office/drawing/2017/model3d" xmlns:o="urn:schemas-microsoft-com:office:office" xmlns:r="http://schemas.openxmlformats.org/officeDocument/2006/relationships" xmlns:m="http://schemas.openxmlformats.org/officeDocument/2006/math" xmlns:v="urn:schemas-microsoft-com:vml" xmlns:wp14="http://schemas.microsoft.com/office/word/2010/wordprocessingDrawing" xmlns:wp="http://schemas.openxmlformats.org/drawingml/2006/wordprocessingDrawing" xmlns:w10="urn:schemas-microsoft-com:office:word" xmlns:w="http://schemas.openxmlformats.org/wordprocessingml/2006/main" xmlns:w14="http://schemas.microsoft.com/office/word/2010/wordml" xmlns:w15="http://schemas.microsoft.com/office/word/2012/wordml" xmlns:w16cex="http://schemas.microsoft.com/office/word/2018/wordml/cex" xmlns:w16cid="http://schemas.microsoft.com/office/word/2016/wordml/cid" xmlns:w16="http://schemas.microsoft.com/office/word/2018/wordml" xmlns:w16se="http://schemas.microsoft.com/office/word/2015/wordml/symex" xmlns:wpg="http://schemas.microsoft.com/office/word/2010/wordprocessingGroup" xmlns:wpi="http://schemas.microsoft.com/office/word/2010/wordprocessingInk" xmlns:wne="http://schemas.microsoft.com/office/word/2006/wordml" xmlns:wps="http://schemas.microsoft.com/office/word/2010/wordprocessingShape" mc:Ignorable="w14 w15 w16se w16cid w16 w16cex wp14">
+<w:document xmlns:wpc="http://schemas.microsoft.com/office/word/2010/wordprocessingCanvas" xmlns:cx="http://schemas.microsoft.com/office/drawing/2014/chartex" xmlns:cx1="http://schemas.microsoft.com/office/drawing/2015/9/8/chartex" xmlns:cx2="http://schemas.microsoft.com/office/drawing/2015/10/21/chartex" xmlns:cx3="http://schemas.microsoft.com/office/drawing/2016/5/9/chartex" xmlns:cx4="http://schemas.microsoft.com/office/drawing/2016/5/10/chartex" xmlns:cx5="http://schemas.microsoft.com/office/drawing/2016/5/11/chartex" xmlns:cx6="http://schemas.microsoft.com/office/drawing/2016/5/12/chartex" xmlns:cx7="http://schemas.microsoft.com/office/drawing/2016/5/13/chartex" xmlns:cx8="http://schemas.microsoft.com/office/drawing/2016/5/14/chartex" xmlns:mc="http://schemas.openxmlformats.org/markup-compatibility/2006" xmlns:aink="http://schemas.microsoft.com/office/drawing/2016/ink" xmlns:am3d="http://schemas.microsoft.com/office/drawing/2017/model3d" xmlns:o="urn:schemas-microsoft-com:office:office" xmlns:r="http://schemas.openxmlformats.org/officeDocument/2006/relationships" xmlns:m="http://schemas.openxmlformats.org/officeDocument/2006/math" xmlns:v="urn:schemas-microsoft-com:vml" xmlns:wp14="http://schemas.microsoft.com/office/word/2010/wordprocessingDrawing" xmlns:wp="http://schemas.openxmlformats.org/drawingml/2006/wordprocessingDrawing" xmlns:w10="urn:schemas-microsoft-com:office:word" xmlns:w="http://schemas.openxmlformats.org/wordprocessingml/2006/main" xmlns:w14="http://schemas.microsoft.com/office/word/2010/wordml" xmlns:w15="http://schemas.microsoft.com/office/word/2012/wordml" xmlns:w16cid="http://schemas.microsoft.com/office/word/2016/wordml/cid" xmlns:w16se="http://schemas.microsoft.com/office/word/2015/wordml/symex" xmlns:wpg="http://schemas.microsoft.com/office/word/2010/wordprocessingGroup" xmlns:wpi="http://schemas.microsoft.com/office/word/2010/wordprocessingInk" xmlns:wne="http://schemas.microsoft.com/office/word/2006/wordml" xmlns:wps="http://schemas.microsoft.com/office/word/2010/wordprocessingShape" mc:Ignorable="w14 w15 w16se w16cid wp14">
   <w:body>
     <w:p>
       <w:r>
@@ -15,12 +15,28 @@
     </w:p>
     <w:p>
       <w:r>
-        <w:t xml:space="preserve">"As a person in role, I want goal or desire so that I have some tangible benefit.“ </w:t>
-      </w:r>
-    </w:p>
-    <w:p>
-      <w:r>
-        <w:t>You will need to identify specific a) person role,  b) goal, and c) benefit for each.</w:t>
+        <w:t xml:space="preserve">"As a person in role, I want goal or desire so that I have some tangible </w:t>
+      </w:r>
+      <w:proofErr w:type="gramStart"/>
+      <w:r>
+        <w:t>benefit.“</w:t>
+      </w:r>
+      <w:proofErr w:type="gramEnd"/>
+      <w:r>
+        <w:t xml:space="preserve"> </w:t>
+      </w:r>
+    </w:p>
+    <w:p>
+      <w:r>
+        <w:t xml:space="preserve">You will need to identify specific a) person </w:t>
+      </w:r>
+      <w:proofErr w:type="gramStart"/>
+      <w:r>
+        <w:t>role,  b</w:t>
+      </w:r>
+      <w:proofErr w:type="gramEnd"/>
+      <w:r>
+        <w:t>) goal, and c) benefit for each.</w:t>
       </w:r>
     </w:p>
     <w:p/>
@@ -31,7 +47,15 @@
     </w:p>
     <w:p>
       <w:r>
-        <w:t>As a social media user, I want to filter and sort the best tweets from my followees, so that I can stay up-to-date on trends.</w:t>
+        <w:t xml:space="preserve">As a social media user, I want to filter and sort the best tweets from my </w:t>
+      </w:r>
+      <w:proofErr w:type="spellStart"/>
+      <w:r>
+        <w:t>followees</w:t>
+      </w:r>
+      <w:proofErr w:type="spellEnd"/>
+      <w:r>
+        <w:t>, so that I can stay up-to-date on trends.</w:t>
       </w:r>
     </w:p>
     <w:p>
@@ -167,6 +191,47 @@
       </w:pPr>
       <w:r>
         <w:t>As a general user, I want to search ways I can help the animal shelters, so that I can help the animal shelters. (lol)</w:t>
+      </w:r>
+    </w:p>
+    <w:p>
+      <w:pPr>
+        <w:pStyle w:val="ListParagraph"/>
+        <w:numPr>
+          <w:ilvl w:val="0"/>
+          <w:numId w:val="1"/>
+        </w:numPr>
+      </w:pPr>
+      <w:r>
+        <w:t xml:space="preserve">As a general user/volunteer, I want access to information about the shelter’s needs, so that I can help them in the best way possible. </w:t>
+      </w:r>
+    </w:p>
+    <w:p>
+      <w:pPr>
+        <w:pStyle w:val="ListParagraph"/>
+        <w:numPr>
+          <w:ilvl w:val="0"/>
+          <w:numId w:val="1"/>
+        </w:numPr>
+      </w:pPr>
+      <w:r>
+        <w:t>As an animal shelter representative, I want more people to see what animals are available for adoption, so they are more likely to be adopted.</w:t>
+      </w:r>
+    </w:p>
+    <w:p>
+      <w:pPr>
+        <w:pStyle w:val="ListParagraph"/>
+        <w:numPr>
+          <w:ilvl w:val="0"/>
+          <w:numId w:val="1"/>
+        </w:numPr>
+      </w:pPr>
+      <w:r>
+        <w:t>As an animal shelter representative, I want an easy way of putting our information across, so that it’s not too much extra work for me.</w:t>
+      </w:r>
+      <w:bookmarkStart w:id="0" w:name="_GoBack"/>
+      <w:bookmarkEnd w:id="0"/>
+      <w:r>
+        <w:t xml:space="preserve"> </w:t>
       </w:r>
     </w:p>
     <w:sectPr>
@@ -180,7 +245,7 @@
 </file>
 
 <file path=word/numbering.xml><?xml version="1.0" encoding="utf-8"?>
-<w:numbering xmlns:wpc="http://schemas.microsoft.com/office/word/2010/wordprocessingCanvas" xmlns:cx="http://schemas.microsoft.com/office/drawing/2014/chartex" xmlns:cx1="http://schemas.microsoft.com/office/drawing/2015/9/8/chartex" xmlns:cx2="http://schemas.microsoft.com/office/drawing/2015/10/21/chartex" xmlns:cx3="http://schemas.microsoft.com/office/drawing/2016/5/9/chartex" xmlns:cx4="http://schemas.microsoft.com/office/drawing/2016/5/10/chartex" xmlns:cx5="http://schemas.microsoft.com/office/drawing/2016/5/11/chartex" xmlns:cx6="http://schemas.microsoft.com/office/drawing/2016/5/12/chartex" xmlns:cx7="http://schemas.microsoft.com/office/drawing/2016/5/13/chartex" xmlns:cx8="http://schemas.microsoft.com/office/drawing/2016/5/14/chartex" xmlns:mc="http://schemas.openxmlformats.org/markup-compatibility/2006" xmlns:aink="http://schemas.microsoft.com/office/drawing/2016/ink" xmlns:am3d="http://schemas.microsoft.com/office/drawing/2017/model3d" xmlns:o="urn:schemas-microsoft-com:office:office" xmlns:r="http://schemas.openxmlformats.org/officeDocument/2006/relationships" xmlns:m="http://schemas.openxmlformats.org/officeDocument/2006/math" xmlns:v="urn:schemas-microsoft-com:vml" xmlns:wp14="http://schemas.microsoft.com/office/word/2010/wordprocessingDrawing" xmlns:wp="http://schemas.openxmlformats.org/drawingml/2006/wordprocessingDrawing" xmlns:w10="urn:schemas-microsoft-com:office:word" xmlns:w="http://schemas.openxmlformats.org/wordprocessingml/2006/main" xmlns:w14="http://schemas.microsoft.com/office/word/2010/wordml" xmlns:w15="http://schemas.microsoft.com/office/word/2012/wordml" xmlns:w16cex="http://schemas.microsoft.com/office/word/2018/wordml/cex" xmlns:w16cid="http://schemas.microsoft.com/office/word/2016/wordml/cid" xmlns:w16="http://schemas.microsoft.com/office/word/2018/wordml" xmlns:w16se="http://schemas.microsoft.com/office/word/2015/wordml/symex" xmlns:wpg="http://schemas.microsoft.com/office/word/2010/wordprocessingGroup" xmlns:wpi="http://schemas.microsoft.com/office/word/2010/wordprocessingInk" xmlns:wne="http://schemas.microsoft.com/office/word/2006/wordml" xmlns:wps="http://schemas.microsoft.com/office/word/2010/wordprocessingShape" mc:Ignorable="w14 w15 w16se w16cid w16 w16cex wp14">
+<w:numbering xmlns:wpc="http://schemas.microsoft.com/office/word/2010/wordprocessingCanvas" xmlns:cx="http://schemas.microsoft.com/office/drawing/2014/chartex" xmlns:cx1="http://schemas.microsoft.com/office/drawing/2015/9/8/chartex" xmlns:cx2="http://schemas.microsoft.com/office/drawing/2015/10/21/chartex" xmlns:cx3="http://schemas.microsoft.com/office/drawing/2016/5/9/chartex" xmlns:cx4="http://schemas.microsoft.com/office/drawing/2016/5/10/chartex" xmlns:cx5="http://schemas.microsoft.com/office/drawing/2016/5/11/chartex" xmlns:cx6="http://schemas.microsoft.com/office/drawing/2016/5/12/chartex" xmlns:cx7="http://schemas.microsoft.com/office/drawing/2016/5/13/chartex" xmlns:cx8="http://schemas.microsoft.com/office/drawing/2016/5/14/chartex" xmlns:mc="http://schemas.openxmlformats.org/markup-compatibility/2006" xmlns:aink="http://schemas.microsoft.com/office/drawing/2016/ink" xmlns:am3d="http://schemas.microsoft.com/office/drawing/2017/model3d" xmlns:o="urn:schemas-microsoft-com:office:office" xmlns:r="http://schemas.openxmlformats.org/officeDocument/2006/relationships" xmlns:m="http://schemas.openxmlformats.org/officeDocument/2006/math" xmlns:v="urn:schemas-microsoft-com:vml" xmlns:wp14="http://schemas.microsoft.com/office/word/2010/wordprocessingDrawing" xmlns:wp="http://schemas.openxmlformats.org/drawingml/2006/wordprocessingDrawing" xmlns:w10="urn:schemas-microsoft-com:office:word" xmlns:w="http://schemas.openxmlformats.org/wordprocessingml/2006/main" xmlns:w14="http://schemas.microsoft.com/office/word/2010/wordml" xmlns:w15="http://schemas.microsoft.com/office/word/2012/wordml" xmlns:w16cid="http://schemas.microsoft.com/office/word/2016/wordml/cid" xmlns:w16se="http://schemas.microsoft.com/office/word/2015/wordml/symex" xmlns:wpg="http://schemas.microsoft.com/office/word/2010/wordprocessingGroup" xmlns:wpi="http://schemas.microsoft.com/office/word/2010/wordprocessingInk" xmlns:wne="http://schemas.microsoft.com/office/word/2006/wordml" xmlns:wps="http://schemas.microsoft.com/office/word/2010/wordprocessingShape" mc:Ignorable="w14 w15 w16se w16cid wp14">
   <w:abstractNum w:abstractNumId="0" w15:restartNumberingAfterBreak="0">
     <w:nsid w:val="176777E5"/>
     <w:multiLevelType w:val="hybridMultilevel"/>
@@ -393,7 +458,7 @@
 </file>
 
 <file path=word/styles.xml><?xml version="1.0" encoding="utf-8"?>
-<w:styles xmlns:mc="http://schemas.openxmlformats.org/markup-compatibility/2006" xmlns:r="http://schemas.openxmlformats.org/officeDocument/2006/relationships" xmlns:w="http://schemas.openxmlformats.org/wordprocessingml/2006/main" xmlns:w14="http://schemas.microsoft.com/office/word/2010/wordml" xmlns:w15="http://schemas.microsoft.com/office/word/2012/wordml" xmlns:w16cex="http://schemas.microsoft.com/office/word/2018/wordml/cex" xmlns:w16cid="http://schemas.microsoft.com/office/word/2016/wordml/cid" xmlns:w16="http://schemas.microsoft.com/office/word/2018/wordml" xmlns:w16se="http://schemas.microsoft.com/office/word/2015/wordml/symex" mc:Ignorable="w14 w15 w16se w16cid w16 w16cex">
+<w:styles xmlns:mc="http://schemas.openxmlformats.org/markup-compatibility/2006" xmlns:r="http://schemas.openxmlformats.org/officeDocument/2006/relationships" xmlns:w="http://schemas.openxmlformats.org/wordprocessingml/2006/main" xmlns:w14="http://schemas.microsoft.com/office/word/2010/wordml" xmlns:w15="http://schemas.microsoft.com/office/word/2012/wordml" xmlns:w16cid="http://schemas.microsoft.com/office/word/2016/wordml/cid" xmlns:w16se="http://schemas.microsoft.com/office/word/2015/wordml/symex" mc:Ignorable="w14 w15 w16se w16cid">
   <w:docDefaults>
     <w:rPrDefault>
       <w:rPr>

</xml_diff>